<commit_message>
update README and lrt doc file
</commit_message>
<xml_diff>
--- a/GammaSwap_LRT_Integrations.docx
+++ b/GammaSwap_LRT_Integrations.docx
@@ -400,44 +400,7 @@
       </w:pPr>
       <w:r>
         <w:rPr/>
-        <w:t xml:space="preserve">For the first type of integration (providing liquidity), we can calculate the total balance of wstETH of a user with address x using the following smart contract call on the LPViewer contract (address </w:t>
-      </w:r>
-      <w:r>
-        <w:rPr>
-          <w:b w:val="false"/>
-          <w:i w:val="false"/>
-          <w:caps w:val="false"/>
-          <w:smallCaps w:val="false"/>
-          <w:color w:val="1D1C1D"/>
-          <w:spacing w:val="0"/>
-          <w:sz w:val="24"/>
-          <w:szCs w:val="24"/>
-        </w:rPr>
-        <w:t>0x3a6CE4c0467B8a0fFb74624134C1b525d9F42198</w:t>
-      </w:r>
-      <w:r>
-        <w:rPr>
-          <w:sz w:val="24"/>
-          <w:szCs w:val="24"/>
-        </w:rPr>
-        <w:t xml:space="preserve"> in arbitrum and </w:t>
-      </w:r>
-      <w:r>
-        <w:rPr>
-          <w:b w:val="false"/>
-          <w:i w:val="false"/>
-          <w:caps w:val="false"/>
-          <w:smallCaps w:val="false"/>
-          <w:color w:val="1D1C1D"/>
-          <w:spacing w:val="0"/>
-          <w:sz w:val="24"/>
-          <w:szCs w:val="24"/>
-        </w:rPr>
-        <w:t>0x5fbe219e88f6c6f214ce6f5b1fcaa0294f31ae1b in base</w:t>
-      </w:r>
-      <w:r>
-        <w:rPr/>
-        <w:t>)</w:t>
+        <w:t xml:space="preserve">For the first type of integration (providing liquidity), we can calculate the total balance of wstETH of a user with address x using the following smart contract call on the LPViewer contract </w:t>
       </w:r>
     </w:p>
     <w:p>

</xml_diff>